<commit_message>
added info to doc and presentation
</commit_message>
<xml_diff>
--- a/Документация на проекта RentACar.docx
+++ b/Документация на проекта RentACar.docx
@@ -8,6 +8,27 @@
         <w:rPr>
           <w:b/>
           <w:bCs/>
+          <w:sz w:val="32"/>
+          <w:szCs w:val="32"/>
+          <w:lang w:val="en-US"/>
+        </w:rPr>
+      </w:pPr>
+      <w:r>
+        <w:rPr>
+          <w:b/>
+          <w:bCs/>
+          <w:sz w:val="32"/>
+          <w:szCs w:val="32"/>
+        </w:rPr>
+        <w:t>НП „Обучение за ИТ кариера“ Екип: Даниел Бойчев и Николай Табальов Група: 08</w:t>
+      </w:r>
+    </w:p>
+    <w:p>
+      <w:pPr>
+        <w:jc w:val="center"/>
+        <w:rPr>
+          <w:b/>
+          <w:bCs/>
           <w:sz w:val="40"/>
           <w:szCs w:val="40"/>
         </w:rPr>
@@ -499,6 +520,7 @@
           <w:b/>
           <w:bCs/>
         </w:rPr>
+        <w:lastRenderedPageBreak/>
         <w:t>Структура на проекта</w:t>
       </w:r>
     </w:p>

</xml_diff>